<commit_message>
Finished Discussion 7 and Assignment 7
</commit_message>
<xml_diff>
--- a/Week_7/Discussion/Week 7  Discussion.docx
+++ b/Week_7/Discussion/Week 7  Discussion.docx
@@ -74,7 +74,286 @@
           <w:sz w:val="24"/>
           <w:szCs w:val="24"/>
         </w:rPr>
-        <w:t xml:space="preserve">  </w:t>
+        <w:t xml:space="preserve"> </w:t>
+      </w:r>
+    </w:p>
+    <w:p>
+      <w:pPr>
+        <w:rPr>
+          <w:sz w:val="24"/>
+          <w:szCs w:val="24"/>
+        </w:rPr>
+      </w:pPr>
+    </w:p>
+    <w:p>
+      <w:pPr>
+        <w:rPr>
+          <w:sz w:val="24"/>
+          <w:szCs w:val="24"/>
+        </w:rPr>
+      </w:pPr>
+      <w:r>
+        <w:rPr>
+          <w:sz w:val="24"/>
+          <w:szCs w:val="24"/>
+        </w:rPr>
+        <w:t>Companies</w:t>
+      </w:r>
+      <w:r>
+        <w:rPr>
+          <w:sz w:val="24"/>
+          <w:szCs w:val="24"/>
+        </w:rPr>
+        <w:t xml:space="preserve"> </w:t>
+      </w:r>
+      <w:r>
+        <w:rPr>
+          <w:sz w:val="24"/>
+          <w:szCs w:val="24"/>
+        </w:rPr>
+        <w:t>spend</w:t>
+      </w:r>
+      <w:r>
+        <w:rPr>
+          <w:sz w:val="24"/>
+          <w:szCs w:val="24"/>
+        </w:rPr>
+        <w:t xml:space="preserve"> so much time focusing on technical and programming </w:t>
+      </w:r>
+      <w:r>
+        <w:rPr>
+          <w:sz w:val="24"/>
+          <w:szCs w:val="24"/>
+        </w:rPr>
+        <w:t>questions because they are an excellent overall skill assessment tool and</w:t>
+      </w:r>
+      <w:r>
+        <w:rPr>
+          <w:sz w:val="24"/>
+          <w:szCs w:val="24"/>
+        </w:rPr>
+        <w:t xml:space="preserve"> a great test of a candidate's problem-solving abilities. </w:t>
+      </w:r>
+      <w:r>
+        <w:rPr>
+          <w:sz w:val="24"/>
+          <w:szCs w:val="24"/>
+        </w:rPr>
+        <w:t xml:space="preserve">Questions can be scaled harder or easier depending on the candidate’s knowledge level to cater to different positions. </w:t>
+      </w:r>
+      <w:r>
+        <w:rPr>
+          <w:sz w:val="24"/>
+          <w:szCs w:val="24"/>
+        </w:rPr>
+        <w:t xml:space="preserve">In addition to this, </w:t>
+      </w:r>
+      <w:r>
+        <w:rPr>
+          <w:sz w:val="24"/>
+          <w:szCs w:val="24"/>
+        </w:rPr>
+        <w:t>data structures and algorithms</w:t>
+      </w:r>
+      <w:r>
+        <w:rPr>
+          <w:sz w:val="24"/>
+          <w:szCs w:val="24"/>
+        </w:rPr>
+        <w:t xml:space="preserve"> are</w:t>
+      </w:r>
+      <w:r>
+        <w:rPr>
+          <w:sz w:val="24"/>
+          <w:szCs w:val="24"/>
+        </w:rPr>
+        <w:t xml:space="preserve"> the fundamentals of software development</w:t>
+      </w:r>
+      <w:r>
+        <w:rPr>
+          <w:sz w:val="24"/>
+          <w:szCs w:val="24"/>
+        </w:rPr>
+        <w:t>,</w:t>
+      </w:r>
+      <w:r>
+        <w:rPr>
+          <w:sz w:val="24"/>
+          <w:szCs w:val="24"/>
+        </w:rPr>
+        <w:t xml:space="preserve"> and knowledge related to them is</w:t>
+      </w:r>
+      <w:r>
+        <w:rPr>
+          <w:sz w:val="24"/>
+          <w:szCs w:val="24"/>
+        </w:rPr>
+        <w:t xml:space="preserve"> essential no matter what language or technology is used. </w:t>
+      </w:r>
+      <w:r>
+        <w:rPr>
+          <w:sz w:val="24"/>
+          <w:szCs w:val="24"/>
+        </w:rPr>
+        <w:t xml:space="preserve">Those questions challenge </w:t>
+      </w:r>
+      <w:r>
+        <w:rPr>
+          <w:sz w:val="24"/>
+          <w:szCs w:val="24"/>
+        </w:rPr>
+        <w:t>candidates</w:t>
+      </w:r>
+      <w:r>
+        <w:rPr>
+          <w:sz w:val="24"/>
+          <w:szCs w:val="24"/>
+        </w:rPr>
+        <w:t xml:space="preserve"> to think analytically and problem-solve effectively, </w:t>
+      </w:r>
+      <w:r>
+        <w:rPr>
+          <w:sz w:val="24"/>
+          <w:szCs w:val="24"/>
+        </w:rPr>
+        <w:t xml:space="preserve">which are crucial for succeeding in a data science position. </w:t>
+      </w:r>
+      <w:r>
+        <w:rPr>
+          <w:sz w:val="24"/>
+          <w:szCs w:val="24"/>
+        </w:rPr>
+        <w:t xml:space="preserve">As the job market gets </w:t>
+      </w:r>
+      <w:r>
+        <w:rPr>
+          <w:sz w:val="24"/>
+          <w:szCs w:val="24"/>
+        </w:rPr>
+        <w:t>increasingly</w:t>
+      </w:r>
+      <w:r>
+        <w:rPr>
+          <w:sz w:val="24"/>
+          <w:szCs w:val="24"/>
+        </w:rPr>
+        <w:t xml:space="preserve"> competitive, </w:t>
+      </w:r>
+      <w:r>
+        <w:rPr>
+          <w:sz w:val="24"/>
+          <w:szCs w:val="24"/>
+        </w:rPr>
+        <w:t>employers must select</w:t>
+      </w:r>
+      <w:r>
+        <w:rPr>
+          <w:sz w:val="24"/>
+          <w:szCs w:val="24"/>
+        </w:rPr>
+        <w:t xml:space="preserve"> candidates with the most well-rounded and efficient skillset, and technical interviews are a great way to put those skills to the test. </w:t>
+      </w:r>
+    </w:p>
+    <w:p>
+      <w:pPr>
+        <w:rPr>
+          <w:sz w:val="24"/>
+          <w:szCs w:val="24"/>
+        </w:rPr>
+      </w:pPr>
+      <w:r>
+        <w:rPr>
+          <w:sz w:val="24"/>
+          <w:szCs w:val="24"/>
+        </w:rPr>
+        <w:t xml:space="preserve">Sources: </w:t>
+      </w:r>
+    </w:p>
+    <w:p>
+      <w:pPr>
+        <w:rPr>
+          <w:sz w:val="24"/>
+          <w:szCs w:val="24"/>
+        </w:rPr>
+      </w:pPr>
+      <w:r>
+        <w:rPr>
+          <w:sz w:val="24"/>
+          <w:szCs w:val="24"/>
+        </w:rPr>
+        <w:t xml:space="preserve">Blogs, L. (2023, June 20). Why </w:t>
+      </w:r>
+      <w:proofErr w:type="spellStart"/>
+      <w:r>
+        <w:rPr>
+          <w:sz w:val="24"/>
+          <w:szCs w:val="24"/>
+        </w:rPr>
+        <w:t>Maang</w:t>
+      </w:r>
+      <w:proofErr w:type="spellEnd"/>
+      <w:r>
+        <w:rPr>
+          <w:sz w:val="24"/>
+          <w:szCs w:val="24"/>
+        </w:rPr>
+        <w:t xml:space="preserve"> companies focus on Data Structures and algorithms (DSA). Medium. https://medium.com/@Learnbay_official/why-maang-companies-focus-on-data-structures-and-algorithms-dsa-9b6806c6cf2e </w:t>
+      </w:r>
+    </w:p>
+    <w:p>
+      <w:pPr>
+        <w:rPr>
+          <w:sz w:val="24"/>
+          <w:szCs w:val="24"/>
+        </w:rPr>
+      </w:pPr>
+      <w:proofErr w:type="spellStart"/>
+      <w:r>
+        <w:rPr>
+          <w:sz w:val="24"/>
+          <w:szCs w:val="24"/>
+        </w:rPr>
+        <w:t>GeeksforGeeks</w:t>
+      </w:r>
+      <w:proofErr w:type="spellEnd"/>
+      <w:r>
+        <w:rPr>
+          <w:sz w:val="24"/>
+          <w:szCs w:val="24"/>
+        </w:rPr>
+        <w:t xml:space="preserve">. (2023, January 26). Why companies like Amazon, Microsoft, Google focuses on data structures and </w:t>
+      </w:r>
+      <w:proofErr w:type="gramStart"/>
+      <w:r>
+        <w:rPr>
+          <w:sz w:val="24"/>
+          <w:szCs w:val="24"/>
+        </w:rPr>
+        <w:t>algorithms :</w:t>
+      </w:r>
+      <w:proofErr w:type="gramEnd"/>
+      <w:r>
+        <w:rPr>
+          <w:sz w:val="24"/>
+          <w:szCs w:val="24"/>
+        </w:rPr>
+        <w:t xml:space="preserve"> Answered. </w:t>
+      </w:r>
+      <w:proofErr w:type="spellStart"/>
+      <w:r>
+        <w:rPr>
+          <w:sz w:val="24"/>
+          <w:szCs w:val="24"/>
+        </w:rPr>
+        <w:t>GeeksforGeeks</w:t>
+      </w:r>
+      <w:proofErr w:type="spellEnd"/>
+      <w:r>
+        <w:rPr>
+          <w:sz w:val="24"/>
+          <w:szCs w:val="24"/>
+        </w:rPr>
+        <w:t>. https://www.geeksforgeeks.org/why-companies-like-amazon-microsoft-google-focuses-on-data-structures-and-algorithms-answered/</w:t>
       </w:r>
     </w:p>
     <w:sectPr>

</xml_diff>